<commit_message>
add electronics bom for sky_r sky_g
</commit_message>
<xml_diff>
--- a/prototypes/pcb_prod_architecture/Architecture.docx
+++ b/prototypes/pcb_prod_architecture/Architecture.docx
@@ -2,118 +2,6 @@
 <file path=word/document.xml><?xml version="1.0" encoding="utf-8"?>
 <w:document xmlns:wpc="http://schemas.microsoft.com/office/word/2010/wordprocessingCanvas" xmlns:mc="http://schemas.openxmlformats.org/markup-compatibility/2006" xmlns:o="urn:schemas-microsoft-com:office:office" xmlns:r="http://schemas.openxmlformats.org/officeDocument/2006/relationships" xmlns:m="http://schemas.openxmlformats.org/officeDocument/2006/math" xmlns:v="urn:schemas-microsoft-com:vml" xmlns:wp14="http://schemas.microsoft.com/office/word/2010/wordprocessingDrawing" xmlns:wp="http://schemas.openxmlformats.org/drawingml/2006/wordprocessingDrawing" xmlns:w10="urn:schemas-microsoft-com:office:word" xmlns:w="http://schemas.openxmlformats.org/wordprocessingml/2006/main" xmlns:w14="http://schemas.microsoft.com/office/word/2010/wordml" xmlns:w15="http://schemas.microsoft.com/office/word/2012/wordml" xmlns:wpg="http://schemas.microsoft.com/office/word/2010/wordprocessingGroup" xmlns:wpi="http://schemas.microsoft.com/office/word/2010/wordprocessingInk" xmlns:wne="http://schemas.microsoft.com/office/word/2006/wordml" xmlns:wps="http://schemas.microsoft.com/office/word/2010/wordprocessingShape" mc:Ignorable="w14 w15 wp14">
   <w:body>
-    <w:p>
-      <w:pPr>
-        <w:pStyle w:val="Paragraphedeliste"/>
-        <w:numPr>
-          <w:ilvl w:val="0"/>
-          <w:numId w:val="1"/>
-        </w:numPr>
-        <w:rPr>
-          <w:lang w:val="fr-FR"/>
-        </w:rPr>
-      </w:pPr>
-      <w:r>
-        <w:rPr>
-          <w:lang w:val="fr-FR"/>
-        </w:rPr>
-        <w:t>Pcf frame panel =&gt; max 150x150mm, ne pas faire des pites trop longues sur (particulièrement sur le SWD)</w:t>
-      </w:r>
-      <w:bookmarkStart w:id="0" w:name="_GoBack"/>
-      <w:bookmarkEnd w:id="0"/>
-    </w:p>
-    <w:p>
-      <w:pPr>
-        <w:pStyle w:val="Paragraphedeliste"/>
-        <w:numPr>
-          <w:ilvl w:val="0"/>
-          <w:numId w:val="1"/>
-        </w:numPr>
-        <w:rPr>
-          <w:lang w:val="fr-FR"/>
-        </w:rPr>
-      </w:pPr>
-      <w:r>
-        <w:rPr>
-          <w:lang w:val="fr-FR"/>
-        </w:rPr>
-        <w:t>Privilégi</w:t>
-      </w:r>
-      <w:r>
-        <w:rPr>
-          <w:lang w:val="fr-FR"/>
-        </w:rPr>
-        <w:t xml:space="preserve">er plusieurs connecteurs </w:t>
-      </w:r>
-      <w:proofErr w:type="spellStart"/>
-      <w:r>
-        <w:rPr>
-          <w:lang w:val="fr-FR"/>
-        </w:rPr>
-        <w:t>PCIe</w:t>
-      </w:r>
-      <w:proofErr w:type="spellEnd"/>
-      <w:r>
-        <w:rPr>
-          <w:lang w:val="fr-FR"/>
-        </w:rPr>
-        <w:t xml:space="preserve"> avec moins de pins plutôt qu’un seul grand connecteur</w:t>
-      </w:r>
-    </w:p>
-    <w:p>
-      <w:pPr>
-        <w:pStyle w:val="Paragraphedeliste"/>
-        <w:numPr>
-          <w:ilvl w:val="0"/>
-          <w:numId w:val="1"/>
-        </w:numPr>
-        <w:rPr>
-          <w:lang w:val="fr-FR"/>
-        </w:rPr>
-      </w:pPr>
-    </w:p>
-    <w:p>
-      <w:pPr>
-        <w:rPr>
-          <w:lang w:val="fr-FR"/>
-        </w:rPr>
-      </w:pPr>
-    </w:p>
-    <w:p>
-      <w:pPr>
-        <w:rPr>
-          <w:lang w:val="fr-FR"/>
-        </w:rPr>
-      </w:pPr>
-    </w:p>
-    <w:p>
-      <w:pPr>
-        <w:rPr>
-          <w:lang w:val="fr-FR"/>
-        </w:rPr>
-      </w:pPr>
-    </w:p>
-    <w:p>
-      <w:pPr>
-        <w:rPr>
-          <w:lang w:val="fr-FR"/>
-        </w:rPr>
-      </w:pPr>
-    </w:p>
-    <w:p>
-      <w:pPr>
-        <w:rPr>
-          <w:lang w:val="fr-FR"/>
-        </w:rPr>
-      </w:pPr>
-    </w:p>
-    <w:p>
-      <w:pPr>
-        <w:rPr>
-          <w:lang w:val="fr-FR"/>
-        </w:rPr>
-      </w:pPr>
-    </w:p>
     <w:p>
       <w:r>
         <w:rPr>
@@ -122,18 +10,116 @@
         <mc:AlternateContent>
           <mc:Choice Requires="wps">
             <w:drawing>
-              <wp:anchor distT="0" distB="0" distL="114300" distR="114300" simplePos="0" relativeHeight="251709440" behindDoc="0" locked="0" layoutInCell="1" allowOverlap="1" wp14:anchorId="7C1EA627" wp14:editId="3ED91882">
+              <wp:anchor distT="0" distB="0" distL="114300" distR="114300" simplePos="0" relativeHeight="251724800" behindDoc="0" locked="0" layoutInCell="1" allowOverlap="1">
                 <wp:simplePos x="0" y="0"/>
-                <wp:positionH relativeFrom="margin">
-                  <wp:posOffset>897147</wp:posOffset>
+                <wp:positionH relativeFrom="column">
+                  <wp:posOffset>1500996</wp:posOffset>
                 </wp:positionH>
                 <wp:positionV relativeFrom="paragraph">
-                  <wp:posOffset>57198</wp:posOffset>
+                  <wp:posOffset>138022</wp:posOffset>
                 </wp:positionV>
-                <wp:extent cx="785004" cy="2932981"/>
-                <wp:effectExtent l="0" t="0" r="15240" b="20320"/>
+                <wp:extent cx="724619" cy="1440611"/>
+                <wp:effectExtent l="0" t="0" r="56515" b="64770"/>
                 <wp:wrapNone/>
-                <wp:docPr id="30" name="Rectangle 30"/>
+                <wp:docPr id="35" name="Connecteur droit avec flèche 35"/>
+                <wp:cNvGraphicFramePr/>
+                <a:graphic xmlns:a="http://schemas.openxmlformats.org/drawingml/2006/main">
+                  <a:graphicData uri="http://schemas.microsoft.com/office/word/2010/wordprocessingShape">
+                    <wps:wsp>
+                      <wps:cNvCnPr/>
+                      <wps:spPr>
+                        <a:xfrm>
+                          <a:off x="0" y="0"/>
+                          <a:ext cx="724619" cy="1440611"/>
+                        </a:xfrm>
+                        <a:prstGeom prst="straightConnector1">
+                          <a:avLst/>
+                        </a:prstGeom>
+                        <a:ln>
+                          <a:tailEnd type="triangle"/>
+                        </a:ln>
+                      </wps:spPr>
+                      <wps:style>
+                        <a:lnRef idx="1">
+                          <a:schemeClr val="accent1"/>
+                        </a:lnRef>
+                        <a:fillRef idx="0">
+                          <a:schemeClr val="accent1"/>
+                        </a:fillRef>
+                        <a:effectRef idx="0">
+                          <a:schemeClr val="accent1"/>
+                        </a:effectRef>
+                        <a:fontRef idx="minor">
+                          <a:schemeClr val="tx1"/>
+                        </a:fontRef>
+                      </wps:style>
+                      <wps:bodyPr/>
+                    </wps:wsp>
+                  </a:graphicData>
+                </a:graphic>
+              </wp:anchor>
+            </w:drawing>
+          </mc:Choice>
+          <mc:Fallback>
+            <w:pict>
+              <v:shapetype w14:anchorId="1017AF02" id="_x0000_t32" coordsize="21600,21600" o:spt="32" o:oned="t" path="m,l21600,21600e" filled="f">
+                <v:path arrowok="t" fillok="f" o:connecttype="none"/>
+                <o:lock v:ext="edit" shapetype="t"/>
+              </v:shapetype>
+              <v:shape id="Connecteur droit avec flèche 35" o:spid="_x0000_s1026" type="#_x0000_t32" style="position:absolute;margin-left:118.2pt;margin-top:10.85pt;width:57.05pt;height:113.45pt;z-index:251724800;visibility:visible;mso-wrap-style:square;mso-wrap-distance-left:9pt;mso-wrap-distance-top:0;mso-wrap-distance-right:9pt;mso-wrap-distance-bottom:0;mso-position-horizontal:absolute;mso-position-horizontal-relative:text;mso-position-vertical:absolute;mso-position-vertical-relative:text" o:gfxdata="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" strokecolor="#5b9bd5 [3204]" strokeweight=".5pt">
+                <v:stroke endarrow="block" joinstyle="miter"/>
+              </v:shape>
+            </w:pict>
+          </mc:Fallback>
+        </mc:AlternateContent>
+      </w:r>
+      <w:proofErr w:type="spellStart"/>
+      <w:proofErr w:type="gramStart"/>
+      <w:r>
+        <w:t>Nrfjprog</w:t>
+      </w:r>
+      <w:proofErr w:type="spellEnd"/>
+      <w:r>
+        <w:t> :</w:t>
+      </w:r>
+      <w:proofErr w:type="gramEnd"/>
+      <w:r>
+        <w:t xml:space="preserve"> </w:t>
+      </w:r>
+      <w:hyperlink r:id="rId6" w:history="1">
+        <w:r>
+          <w:rPr>
+            <w:rStyle w:val="Lienhypertexte"/>
+          </w:rPr>
+          <w:t>https://infocenter.nordicsemi.com/pdf/nRF5x_Command_Line_Tools_v1.0.pdf</w:t>
+        </w:r>
+      </w:hyperlink>
+      <w:bookmarkStart w:id="0" w:name="_GoBack"/>
+      <w:bookmarkEnd w:id="0"/>
+    </w:p>
+    <w:p/>
+    <w:p/>
+    <w:p/>
+    <w:p>
+      <w:r>
+        <w:rPr>
+          <w:noProof/>
+        </w:rPr>
+        <mc:AlternateContent>
+          <mc:Choice Requires="wps">
+            <w:drawing>
+              <wp:anchor distT="0" distB="0" distL="114300" distR="114300" simplePos="0" relativeHeight="251723776" behindDoc="0" locked="0" layoutInCell="1" allowOverlap="1" wp14:anchorId="6E5C612C" wp14:editId="6908C24D">
+                <wp:simplePos x="0" y="0"/>
+                <wp:positionH relativeFrom="column">
+                  <wp:posOffset>531771</wp:posOffset>
+                </wp:positionH>
+                <wp:positionV relativeFrom="paragraph">
+                  <wp:posOffset>1597720</wp:posOffset>
+                </wp:positionV>
+                <wp:extent cx="284672" cy="250166"/>
+                <wp:effectExtent l="19050" t="19050" r="20320" b="36195"/>
+                <wp:wrapNone/>
+                <wp:docPr id="34" name="Double flèche horizontale 34"/>
                 <wp:cNvGraphicFramePr/>
                 <a:graphic xmlns:a="http://schemas.openxmlformats.org/drawingml/2006/main">
                   <a:graphicData uri="http://schemas.microsoft.com/office/word/2010/wordprocessingShape">
@@ -142,9 +128,9 @@
                       <wps:spPr>
                         <a:xfrm>
                           <a:off x="0" y="0"/>
-                          <a:ext cx="785004" cy="2932981"/>
+                          <a:ext cx="284672" cy="250166"/>
                         </a:xfrm>
-                        <a:prstGeom prst="rect">
+                        <a:prstGeom prst="leftRightArrow">
                           <a:avLst/>
                         </a:prstGeom>
                       </wps:spPr>
@@ -159,6 +145,167 @@
                         </a:fillRef>
                         <a:effectRef idx="0">
                           <a:schemeClr val="accent1"/>
+                        </a:effectRef>
+                        <a:fontRef idx="minor">
+                          <a:schemeClr val="lt1"/>
+                        </a:fontRef>
+                      </wps:style>
+                      <wps:bodyPr rot="0" spcFirstLastPara="0" vertOverflow="overflow" horzOverflow="overflow" vert="horz" wrap="square" lIns="91440" tIns="45720" rIns="91440" bIns="45720" numCol="1" spcCol="0" rtlCol="0" fromWordArt="0" anchor="ctr" anchorCtr="0" forceAA="0" compatLnSpc="1">
+                        <a:prstTxWarp prst="textNoShape">
+                          <a:avLst/>
+                        </a:prstTxWarp>
+                        <a:noAutofit/>
+                      </wps:bodyPr>
+                    </wps:wsp>
+                  </a:graphicData>
+                </a:graphic>
+                <wp14:sizeRelH relativeFrom="margin">
+                  <wp14:pctWidth>0</wp14:pctWidth>
+                </wp14:sizeRelH>
+              </wp:anchor>
+            </w:drawing>
+          </mc:Choice>
+          <mc:Fallback>
+            <w:pict>
+              <v:shapetype w14:anchorId="42DB431A" id="_x0000_t69" coordsize="21600,21600" o:spt="69" adj="4320,5400" path="m,10800l@0,21600@0@3@2@3@2,21600,21600,10800@2,0@2@1@0@1@0,xe">
+                <v:stroke joinstyle="miter"/>
+                <v:formulas>
+                  <v:f eqn="val #0"/>
+                  <v:f eqn="val #1"/>
+                  <v:f eqn="sum 21600 0 #0"/>
+                  <v:f eqn="sum 21600 0 #1"/>
+                  <v:f eqn="prod #0 #1 10800"/>
+                  <v:f eqn="sum #0 0 @4"/>
+                  <v:f eqn="sum 21600 0 @5"/>
+                </v:formulas>
+                <v:path o:connecttype="custom" o:connectlocs="@2,0;10800,@1;@0,0;0,10800;@0,21600;10800,@3;@2,21600;21600,10800" o:connectangles="270,270,270,180,90,90,90,0" textboxrect="@5,@1,@6,@3"/>
+                <v:handles>
+                  <v:h position="#0,#1" xrange="0,10800" yrange="0,10800"/>
+                </v:handles>
+              </v:shapetype>
+              <v:shape id="Double flèche horizontale 34" o:spid="_x0000_s1026" type="#_x0000_t69" style="position:absolute;margin-left:41.85pt;margin-top:125.8pt;width:22.4pt;height:19.7pt;z-index:251723776;visibility:visible;mso-wrap-style:square;mso-width-percent:0;mso-wrap-distance-left:9pt;mso-wrap-distance-top:0;mso-wrap-distance-right:9pt;mso-wrap-distance-bottom:0;mso-position-horizontal:absolute;mso-position-horizontal-relative:text;mso-position-vertical:absolute;mso-position-vertical-relative:text;mso-width-percent:0;mso-width-relative:margin;v-text-anchor:middle" o:gfxdata="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" adj="9491" fillcolor="#5b9bd5 [3204]" strokecolor="#1f4d78 [1604]" strokeweight="1pt"/>
+            </w:pict>
+          </mc:Fallback>
+        </mc:AlternateContent>
+      </w:r>
+      <w:r>
+        <w:rPr>
+          <w:noProof/>
+        </w:rPr>
+        <mc:AlternateContent>
+          <mc:Choice Requires="wps">
+            <w:drawing>
+              <wp:anchor distT="0" distB="0" distL="114300" distR="114300" simplePos="0" relativeHeight="251721728" behindDoc="0" locked="0" layoutInCell="1" allowOverlap="1" wp14:anchorId="58467A68" wp14:editId="22D2DFBE">
+                <wp:simplePos x="0" y="0"/>
+                <wp:positionH relativeFrom="column">
+                  <wp:posOffset>1661567</wp:posOffset>
+                </wp:positionH>
+                <wp:positionV relativeFrom="paragraph">
+                  <wp:posOffset>2305301</wp:posOffset>
+                </wp:positionV>
+                <wp:extent cx="284672" cy="250166"/>
+                <wp:effectExtent l="19050" t="19050" r="20320" b="36195"/>
+                <wp:wrapNone/>
+                <wp:docPr id="33" name="Double flèche horizontale 33"/>
+                <wp:cNvGraphicFramePr/>
+                <a:graphic xmlns:a="http://schemas.openxmlformats.org/drawingml/2006/main">
+                  <a:graphicData uri="http://schemas.microsoft.com/office/word/2010/wordprocessingShape">
+                    <wps:wsp>
+                      <wps:cNvSpPr/>
+                      <wps:spPr>
+                        <a:xfrm>
+                          <a:off x="0" y="0"/>
+                          <a:ext cx="284672" cy="250166"/>
+                        </a:xfrm>
+                        <a:prstGeom prst="leftRightArrow">
+                          <a:avLst/>
+                        </a:prstGeom>
+                      </wps:spPr>
+                      <wps:style>
+                        <a:lnRef idx="2">
+                          <a:schemeClr val="accent1">
+                            <a:shade val="50000"/>
+                          </a:schemeClr>
+                        </a:lnRef>
+                        <a:fillRef idx="1">
+                          <a:schemeClr val="accent1"/>
+                        </a:fillRef>
+                        <a:effectRef idx="0">
+                          <a:schemeClr val="accent1"/>
+                        </a:effectRef>
+                        <a:fontRef idx="minor">
+                          <a:schemeClr val="lt1"/>
+                        </a:fontRef>
+                      </wps:style>
+                      <wps:bodyPr rot="0" spcFirstLastPara="0" vertOverflow="overflow" horzOverflow="overflow" vert="horz" wrap="square" lIns="91440" tIns="45720" rIns="91440" bIns="45720" numCol="1" spcCol="0" rtlCol="0" fromWordArt="0" anchor="ctr" anchorCtr="0" forceAA="0" compatLnSpc="1">
+                        <a:prstTxWarp prst="textNoShape">
+                          <a:avLst/>
+                        </a:prstTxWarp>
+                        <a:noAutofit/>
+                      </wps:bodyPr>
+                    </wps:wsp>
+                  </a:graphicData>
+                </a:graphic>
+                <wp14:sizeRelH relativeFrom="margin">
+                  <wp14:pctWidth>0</wp14:pctWidth>
+                </wp14:sizeRelH>
+              </wp:anchor>
+            </w:drawing>
+          </mc:Choice>
+          <mc:Fallback>
+            <w:pict>
+              <v:shape w14:anchorId="2EF3BB4B" id="Double flèche horizontale 33" o:spid="_x0000_s1026" type="#_x0000_t69" style="position:absolute;margin-left:130.85pt;margin-top:181.5pt;width:22.4pt;height:19.7pt;z-index:251721728;visibility:visible;mso-wrap-style:square;mso-width-percent:0;mso-wrap-distance-left:9pt;mso-wrap-distance-top:0;mso-wrap-distance-right:9pt;mso-wrap-distance-bottom:0;mso-position-horizontal:absolute;mso-position-horizontal-relative:text;mso-position-vertical:absolute;mso-position-vertical-relative:text;mso-width-percent:0;mso-width-relative:margin;v-text-anchor:middle" o:gfxdata="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" adj="9491" fillcolor="#5b9bd5 [3204]" strokecolor="#1f4d78 [1604]" strokeweight="1pt"/>
+            </w:pict>
+          </mc:Fallback>
+        </mc:AlternateContent>
+      </w:r>
+      <w:r>
+        <w:rPr>
+          <w:noProof/>
+        </w:rPr>
+        <mc:AlternateContent>
+          <mc:Choice Requires="wps">
+            <w:drawing>
+              <wp:anchor distT="0" distB="0" distL="114300" distR="114300" simplePos="0" relativeHeight="251715584" behindDoc="0" locked="0" layoutInCell="1" allowOverlap="1" wp14:anchorId="0EDE4E73" wp14:editId="01743DC4">
+                <wp:simplePos x="0" y="0"/>
+                <wp:positionH relativeFrom="column">
+                  <wp:posOffset>1972106</wp:posOffset>
+                </wp:positionH>
+                <wp:positionV relativeFrom="paragraph">
+                  <wp:posOffset>1985645</wp:posOffset>
+                </wp:positionV>
+                <wp:extent cx="965835" cy="931653"/>
+                <wp:effectExtent l="0" t="0" r="24765" b="20955"/>
+                <wp:wrapNone/>
+                <wp:docPr id="1" name="Rectangle 1"/>
+                <wp:cNvGraphicFramePr/>
+                <a:graphic xmlns:a="http://schemas.openxmlformats.org/drawingml/2006/main">
+                  <a:graphicData uri="http://schemas.microsoft.com/office/word/2010/wordprocessingShape">
+                    <wps:wsp>
+                      <wps:cNvSpPr/>
+                      <wps:spPr>
+                        <a:xfrm>
+                          <a:off x="0" y="0"/>
+                          <a:ext cx="965835" cy="931653"/>
+                        </a:xfrm>
+                        <a:prstGeom prst="rect">
+                          <a:avLst/>
+                        </a:prstGeom>
+                        <a:solidFill>
+                          <a:schemeClr val="accent1"/>
+                        </a:solidFill>
+                      </wps:spPr>
+                      <wps:style>
+                        <a:lnRef idx="2">
+                          <a:schemeClr val="accent2">
+                            <a:shade val="50000"/>
+                          </a:schemeClr>
+                        </a:lnRef>
+                        <a:fillRef idx="1">
+                          <a:schemeClr val="accent2"/>
+                        </a:fillRef>
+                        <a:effectRef idx="0">
+                          <a:schemeClr val="accent2"/>
                         </a:effectRef>
                         <a:fontRef idx="minor">
                           <a:schemeClr val="lt1"/>
@@ -171,23 +318,7 @@
                               <w:jc w:val="center"/>
                             </w:pPr>
                             <w:r>
-                              <w:t xml:space="preserve">GUI manager </w:t>
-                            </w:r>
-                          </w:p>
-                          <w:p>
-                            <w:pPr>
-                              <w:jc w:val="center"/>
-                            </w:pPr>
-                            <w:r>
-                              <w:t>(</w:t>
-                            </w:r>
-                            <w:proofErr w:type="gramStart"/>
-                            <w:r>
-                              <w:t>python</w:t>
-                            </w:r>
-                            <w:proofErr w:type="gramEnd"/>
-                            <w:r>
-                              <w:t>)</w:t>
+                              <w:t>SAM Driver</w:t>
                             </w:r>
                           </w:p>
                         </w:txbxContent>
@@ -212,7 +343,7 @@
           </mc:Choice>
           <mc:Fallback>
             <w:pict>
-              <v:rect w14:anchorId="7C1EA627" id="Rectangle 30" o:spid="_x0000_s1026" style="position:absolute;margin-left:70.65pt;margin-top:4.5pt;width:61.8pt;height:230.95pt;z-index:251709440;visibility:visible;mso-wrap-style:square;mso-width-percent:0;mso-height-percent:0;mso-wrap-distance-left:9pt;mso-wrap-distance-top:0;mso-wrap-distance-right:9pt;mso-wrap-distance-bottom:0;mso-position-horizontal:absolute;mso-position-horizontal-relative:margin;mso-position-vertical:absolute;mso-position-vertical-relative:text;mso-width-percent:0;mso-height-percent:0;mso-width-relative:margin;mso-height-relative:margin;v-text-anchor:middle" o:gfxdata="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" fillcolor="#5b9bd5 [3204]" strokecolor="#1f4d78 [1604]" strokeweight="1pt">
+              <v:rect w14:anchorId="0EDE4E73" id="Rectangle 1" o:spid="_x0000_s1026" style="position:absolute;margin-left:155.3pt;margin-top:156.35pt;width:76.05pt;height:73.35pt;z-index:251715584;visibility:visible;mso-wrap-style:square;mso-width-percent:0;mso-height-percent:0;mso-wrap-distance-left:9pt;mso-wrap-distance-top:0;mso-wrap-distance-right:9pt;mso-wrap-distance-bottom:0;mso-position-horizontal:absolute;mso-position-horizontal-relative:text;mso-position-vertical:absolute;mso-position-vertical-relative:text;mso-width-percent:0;mso-height-percent:0;mso-width-relative:margin;mso-height-relative:margin;v-text-anchor:middle" o:gfxdata="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" fillcolor="#5b9bd5 [3204]" strokecolor="#823b0b [1605]" strokeweight="1pt">
                 <v:textbox>
                   <w:txbxContent>
                     <w:p>
@@ -220,23 +351,301 @@
                         <w:jc w:val="center"/>
                       </w:pPr>
                       <w:r>
-                        <w:t xml:space="preserve">GUI manager </w:t>
+                        <w:t>SAM Driver</w:t>
                       </w:r>
                     </w:p>
+                  </w:txbxContent>
+                </v:textbox>
+              </v:rect>
+            </w:pict>
+          </mc:Fallback>
+        </mc:AlternateContent>
+      </w:r>
+      <w:r>
+        <w:rPr>
+          <w:noProof/>
+        </w:rPr>
+        <mc:AlternateContent>
+          <mc:Choice Requires="wps">
+            <w:drawing>
+              <wp:anchor distT="0" distB="0" distL="114300" distR="114300" simplePos="0" relativeHeight="251665408" behindDoc="0" locked="0" layoutInCell="1" allowOverlap="1" wp14:anchorId="101304C7" wp14:editId="44AB02FC">
+                <wp:simplePos x="0" y="0"/>
+                <wp:positionH relativeFrom="column">
+                  <wp:posOffset>1975173</wp:posOffset>
+                </wp:positionH>
+                <wp:positionV relativeFrom="paragraph">
+                  <wp:posOffset>547106</wp:posOffset>
+                </wp:positionV>
+                <wp:extent cx="965835" cy="931653"/>
+                <wp:effectExtent l="0" t="0" r="24765" b="20955"/>
+                <wp:wrapNone/>
+                <wp:docPr id="4" name="Rectangle 4"/>
+                <wp:cNvGraphicFramePr/>
+                <a:graphic xmlns:a="http://schemas.openxmlformats.org/drawingml/2006/main">
+                  <a:graphicData uri="http://schemas.microsoft.com/office/word/2010/wordprocessingShape">
+                    <wps:wsp>
+                      <wps:cNvSpPr/>
+                      <wps:spPr>
+                        <a:xfrm>
+                          <a:off x="0" y="0"/>
+                          <a:ext cx="965835" cy="931653"/>
+                        </a:xfrm>
+                        <a:prstGeom prst="rect">
+                          <a:avLst/>
+                        </a:prstGeom>
+                        <a:solidFill>
+                          <a:schemeClr val="accent1"/>
+                        </a:solidFill>
+                      </wps:spPr>
+                      <wps:style>
+                        <a:lnRef idx="2">
+                          <a:schemeClr val="accent2">
+                            <a:shade val="50000"/>
+                          </a:schemeClr>
+                        </a:lnRef>
+                        <a:fillRef idx="1">
+                          <a:schemeClr val="accent2"/>
+                        </a:fillRef>
+                        <a:effectRef idx="0">
+                          <a:schemeClr val="accent2"/>
+                        </a:effectRef>
+                        <a:fontRef idx="minor">
+                          <a:schemeClr val="lt1"/>
+                        </a:fontRef>
+                      </wps:style>
+                      <wps:txbx>
+                        <w:txbxContent>
+                          <w:p>
+                            <w:pPr>
+                              <w:jc w:val="center"/>
+                            </w:pPr>
+                            <w:r>
+                              <w:t xml:space="preserve">Programmer API </w:t>
+                            </w:r>
+                            <w:r>
+                              <w:t>(</w:t>
+                            </w:r>
+                            <w:proofErr w:type="spellStart"/>
+                            <w:r>
+                              <w:t>nrfprog</w:t>
+                            </w:r>
+                            <w:proofErr w:type="spellEnd"/>
+                            <w:r>
+                              <w:t>)</w:t>
+                            </w:r>
+                          </w:p>
+                        </w:txbxContent>
+                      </wps:txbx>
+                      <wps:bodyPr rot="0" spcFirstLastPara="0" vertOverflow="overflow" horzOverflow="overflow" vert="horz" wrap="square" lIns="91440" tIns="45720" rIns="91440" bIns="45720" numCol="1" spcCol="0" rtlCol="0" fromWordArt="0" anchor="ctr" anchorCtr="0" forceAA="0" compatLnSpc="1">
+                        <a:prstTxWarp prst="textNoShape">
+                          <a:avLst/>
+                        </a:prstTxWarp>
+                        <a:noAutofit/>
+                      </wps:bodyPr>
+                    </wps:wsp>
+                  </a:graphicData>
+                </a:graphic>
+                <wp14:sizeRelH relativeFrom="margin">
+                  <wp14:pctWidth>0</wp14:pctWidth>
+                </wp14:sizeRelH>
+                <wp14:sizeRelV relativeFrom="margin">
+                  <wp14:pctHeight>0</wp14:pctHeight>
+                </wp14:sizeRelV>
+              </wp:anchor>
+            </w:drawing>
+          </mc:Choice>
+          <mc:Fallback>
+            <w:pict>
+              <v:rect w14:anchorId="101304C7" id="Rectangle 4" o:spid="_x0000_s1027" style="position:absolute;margin-left:155.55pt;margin-top:43.1pt;width:76.05pt;height:73.35pt;z-index:251665408;visibility:visible;mso-wrap-style:square;mso-width-percent:0;mso-height-percent:0;mso-wrap-distance-left:9pt;mso-wrap-distance-top:0;mso-wrap-distance-right:9pt;mso-wrap-distance-bottom:0;mso-position-horizontal:absolute;mso-position-horizontal-relative:text;mso-position-vertical:absolute;mso-position-vertical-relative:text;mso-width-percent:0;mso-height-percent:0;mso-width-relative:margin;mso-height-relative:margin;v-text-anchor:middle" o:gfxdata="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" fillcolor="#5b9bd5 [3204]" strokecolor="#823b0b [1605]" strokeweight="1pt">
+                <v:textbox>
+                  <w:txbxContent>
                     <w:p>
                       <w:pPr>
                         <w:jc w:val="center"/>
                       </w:pPr>
                       <w:r>
+                        <w:t xml:space="preserve">Programmer API </w:t>
+                      </w:r>
+                      <w:r>
                         <w:t>(</w:t>
                       </w:r>
-                      <w:proofErr w:type="gramStart"/>
+                      <w:proofErr w:type="spellStart"/>
                       <w:r>
-                        <w:t>python</w:t>
+                        <w:t>nrfprog</w:t>
                       </w:r>
-                      <w:proofErr w:type="gramEnd"/>
+                      <w:proofErr w:type="spellEnd"/>
                       <w:r>
                         <w:t>)</w:t>
+                      </w:r>
+                    </w:p>
+                  </w:txbxContent>
+                </v:textbox>
+              </v:rect>
+            </w:pict>
+          </mc:Fallback>
+        </mc:AlternateContent>
+      </w:r>
+      <w:r>
+        <w:rPr>
+          <w:noProof/>
+        </w:rPr>
+        <mc:AlternateContent>
+          <mc:Choice Requires="wps">
+            <w:drawing>
+              <wp:anchor distT="0" distB="0" distL="114300" distR="114300" simplePos="0" relativeHeight="251719680" behindDoc="0" locked="0" layoutInCell="1" allowOverlap="1" wp14:anchorId="6F9E5C54" wp14:editId="2948FA1A">
+                <wp:simplePos x="0" y="0"/>
+                <wp:positionH relativeFrom="column">
+                  <wp:posOffset>1647645</wp:posOffset>
+                </wp:positionH>
+                <wp:positionV relativeFrom="paragraph">
+                  <wp:posOffset>893505</wp:posOffset>
+                </wp:positionV>
+                <wp:extent cx="284672" cy="250166"/>
+                <wp:effectExtent l="19050" t="19050" r="20320" b="36195"/>
+                <wp:wrapNone/>
+                <wp:docPr id="21" name="Double flèche horizontale 21"/>
+                <wp:cNvGraphicFramePr/>
+                <a:graphic xmlns:a="http://schemas.openxmlformats.org/drawingml/2006/main">
+                  <a:graphicData uri="http://schemas.microsoft.com/office/word/2010/wordprocessingShape">
+                    <wps:wsp>
+                      <wps:cNvSpPr/>
+                      <wps:spPr>
+                        <a:xfrm>
+                          <a:off x="0" y="0"/>
+                          <a:ext cx="284672" cy="250166"/>
+                        </a:xfrm>
+                        <a:prstGeom prst="leftRightArrow">
+                          <a:avLst/>
+                        </a:prstGeom>
+                      </wps:spPr>
+                      <wps:style>
+                        <a:lnRef idx="2">
+                          <a:schemeClr val="accent1">
+                            <a:shade val="50000"/>
+                          </a:schemeClr>
+                        </a:lnRef>
+                        <a:fillRef idx="1">
+                          <a:schemeClr val="accent1"/>
+                        </a:fillRef>
+                        <a:effectRef idx="0">
+                          <a:schemeClr val="accent1"/>
+                        </a:effectRef>
+                        <a:fontRef idx="minor">
+                          <a:schemeClr val="lt1"/>
+                        </a:fontRef>
+                      </wps:style>
+                      <wps:bodyPr rot="0" spcFirstLastPara="0" vertOverflow="overflow" horzOverflow="overflow" vert="horz" wrap="square" lIns="91440" tIns="45720" rIns="91440" bIns="45720" numCol="1" spcCol="0" rtlCol="0" fromWordArt="0" anchor="ctr" anchorCtr="0" forceAA="0" compatLnSpc="1">
+                        <a:prstTxWarp prst="textNoShape">
+                          <a:avLst/>
+                        </a:prstTxWarp>
+                        <a:noAutofit/>
+                      </wps:bodyPr>
+                    </wps:wsp>
+                  </a:graphicData>
+                </a:graphic>
+                <wp14:sizeRelH relativeFrom="margin">
+                  <wp14:pctWidth>0</wp14:pctWidth>
+                </wp14:sizeRelH>
+              </wp:anchor>
+            </w:drawing>
+          </mc:Choice>
+          <mc:Fallback>
+            <w:pict>
+              <v:shape w14:anchorId="2F7B0184" id="Double flèche horizontale 21" o:spid="_x0000_s1026" type="#_x0000_t69" style="position:absolute;margin-left:129.75pt;margin-top:70.35pt;width:22.4pt;height:19.7pt;z-index:251719680;visibility:visible;mso-wrap-style:square;mso-width-percent:0;mso-wrap-distance-left:9pt;mso-wrap-distance-top:0;mso-wrap-distance-right:9pt;mso-wrap-distance-bottom:0;mso-position-horizontal:absolute;mso-position-horizontal-relative:text;mso-position-vertical:absolute;mso-position-vertical-relative:text;mso-width-percent:0;mso-width-relative:margin;v-text-anchor:middle" o:gfxdata="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" adj="9491" fillcolor="#5b9bd5 [3204]" strokecolor="#1f4d78 [1604]" strokeweight="1pt"/>
+            </w:pict>
+          </mc:Fallback>
+        </mc:AlternateContent>
+      </w:r>
+      <w:r>
+        <w:rPr>
+          <w:noProof/>
+        </w:rPr>
+        <mc:AlternateContent>
+          <mc:Choice Requires="wps">
+            <w:drawing>
+              <wp:anchor distT="0" distB="0" distL="114300" distR="114300" simplePos="0" relativeHeight="251717632" behindDoc="0" locked="0" layoutInCell="1" allowOverlap="1" wp14:anchorId="6FAF8D63" wp14:editId="3CCFF5EB">
+                <wp:simplePos x="0" y="0"/>
+                <wp:positionH relativeFrom="margin">
+                  <wp:posOffset>824374</wp:posOffset>
+                </wp:positionH>
+                <wp:positionV relativeFrom="paragraph">
+                  <wp:posOffset>544830</wp:posOffset>
+                </wp:positionV>
+                <wp:extent cx="785004" cy="2388966"/>
+                <wp:effectExtent l="0" t="0" r="15240" b="11430"/>
+                <wp:wrapNone/>
+                <wp:docPr id="20" name="Rectangle 20"/>
+                <wp:cNvGraphicFramePr/>
+                <a:graphic xmlns:a="http://schemas.openxmlformats.org/drawingml/2006/main">
+                  <a:graphicData uri="http://schemas.microsoft.com/office/word/2010/wordprocessingShape">
+                    <wps:wsp>
+                      <wps:cNvSpPr/>
+                      <wps:spPr>
+                        <a:xfrm>
+                          <a:off x="0" y="0"/>
+                          <a:ext cx="785004" cy="2388966"/>
+                        </a:xfrm>
+                        <a:prstGeom prst="rect">
+                          <a:avLst/>
+                        </a:prstGeom>
+                      </wps:spPr>
+                      <wps:style>
+                        <a:lnRef idx="2">
+                          <a:schemeClr val="accent1">
+                            <a:shade val="50000"/>
+                          </a:schemeClr>
+                        </a:lnRef>
+                        <a:fillRef idx="1">
+                          <a:schemeClr val="accent1"/>
+                        </a:fillRef>
+                        <a:effectRef idx="0">
+                          <a:schemeClr val="accent1"/>
+                        </a:effectRef>
+                        <a:fontRef idx="minor">
+                          <a:schemeClr val="lt1"/>
+                        </a:fontRef>
+                      </wps:style>
+                      <wps:txbx>
+                        <w:txbxContent>
+                          <w:p>
+                            <w:pPr>
+                              <w:jc w:val="center"/>
+                            </w:pPr>
+                            <w:r>
+                              <w:t>Scenario manager</w:t>
+                            </w:r>
+                          </w:p>
+                        </w:txbxContent>
+                      </wps:txbx>
+                      <wps:bodyPr rot="0" spcFirstLastPara="0" vertOverflow="overflow" horzOverflow="overflow" vert="horz" wrap="square" lIns="91440" tIns="45720" rIns="91440" bIns="45720" numCol="1" spcCol="0" rtlCol="0" fromWordArt="0" anchor="ctr" anchorCtr="0" forceAA="0" compatLnSpc="1">
+                        <a:prstTxWarp prst="textNoShape">
+                          <a:avLst/>
+                        </a:prstTxWarp>
+                        <a:noAutofit/>
+                      </wps:bodyPr>
+                    </wps:wsp>
+                  </a:graphicData>
+                </a:graphic>
+                <wp14:sizeRelH relativeFrom="margin">
+                  <wp14:pctWidth>0</wp14:pctWidth>
+                </wp14:sizeRelH>
+                <wp14:sizeRelV relativeFrom="margin">
+                  <wp14:pctHeight>0</wp14:pctHeight>
+                </wp14:sizeRelV>
+              </wp:anchor>
+            </w:drawing>
+          </mc:Choice>
+          <mc:Fallback>
+            <w:pict>
+              <v:rect w14:anchorId="6FAF8D63" id="Rectangle 20" o:spid="_x0000_s1028" style="position:absolute;margin-left:64.9pt;margin-top:42.9pt;width:61.8pt;height:188.1pt;z-index:251717632;visibility:visible;mso-wrap-style:square;mso-width-percent:0;mso-height-percent:0;mso-wrap-distance-left:9pt;mso-wrap-distance-top:0;mso-wrap-distance-right:9pt;mso-wrap-distance-bottom:0;mso-position-horizontal:absolute;mso-position-horizontal-relative:margin;mso-position-vertical:absolute;mso-position-vertical-relative:text;mso-width-percent:0;mso-height-percent:0;mso-width-relative:margin;mso-height-relative:margin;v-text-anchor:middle" o:gfxdata="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" fillcolor="#5b9bd5 [3204]" strokecolor="#1f4d78 [1604]" strokeweight="1pt">
+                <v:textbox>
+                  <w:txbxContent>
+                    <w:p>
+                      <w:pPr>
+                        <w:jc w:val="center"/>
+                      </w:pPr>
+                      <w:r>
+                        <w:t>Scenario manager</w:t>
                       </w:r>
                     </w:p>
                   </w:txbxContent>
@@ -254,7 +663,107 @@
         <mc:AlternateContent>
           <mc:Choice Requires="wps">
             <w:drawing>
-              <wp:anchor distT="0" distB="0" distL="114300" distR="114300" simplePos="0" relativeHeight="251713536" behindDoc="0" locked="0" layoutInCell="1" allowOverlap="1" wp14:anchorId="35F994FA" wp14:editId="42D510EA">
+              <wp:anchor distT="0" distB="0" distL="114300" distR="114300" simplePos="0" relativeHeight="251709440" behindDoc="0" locked="0" layoutInCell="1" allowOverlap="1" wp14:anchorId="111A0207" wp14:editId="2DCC8F3A">
+                <wp:simplePos x="0" y="0"/>
+                <wp:positionH relativeFrom="margin">
+                  <wp:posOffset>-276680</wp:posOffset>
+                </wp:positionH>
+                <wp:positionV relativeFrom="paragraph">
+                  <wp:posOffset>528847</wp:posOffset>
+                </wp:positionV>
+                <wp:extent cx="785004" cy="2388966"/>
+                <wp:effectExtent l="0" t="0" r="15240" b="11430"/>
+                <wp:wrapNone/>
+                <wp:docPr id="30" name="Rectangle 30"/>
+                <wp:cNvGraphicFramePr/>
+                <a:graphic xmlns:a="http://schemas.openxmlformats.org/drawingml/2006/main">
+                  <a:graphicData uri="http://schemas.microsoft.com/office/word/2010/wordprocessingShape">
+                    <wps:wsp>
+                      <wps:cNvSpPr/>
+                      <wps:spPr>
+                        <a:xfrm>
+                          <a:off x="0" y="0"/>
+                          <a:ext cx="785004" cy="2388966"/>
+                        </a:xfrm>
+                        <a:prstGeom prst="rect">
+                          <a:avLst/>
+                        </a:prstGeom>
+                      </wps:spPr>
+                      <wps:style>
+                        <a:lnRef idx="2">
+                          <a:schemeClr val="accent1">
+                            <a:shade val="50000"/>
+                          </a:schemeClr>
+                        </a:lnRef>
+                        <a:fillRef idx="1">
+                          <a:schemeClr val="accent1"/>
+                        </a:fillRef>
+                        <a:effectRef idx="0">
+                          <a:schemeClr val="accent1"/>
+                        </a:effectRef>
+                        <a:fontRef idx="minor">
+                          <a:schemeClr val="lt1"/>
+                        </a:fontRef>
+                      </wps:style>
+                      <wps:txbx>
+                        <w:txbxContent>
+                          <w:p>
+                            <w:pPr>
+                              <w:jc w:val="center"/>
+                            </w:pPr>
+                            <w:r>
+                              <w:t>GUI (python)</w:t>
+                            </w:r>
+                          </w:p>
+                        </w:txbxContent>
+                      </wps:txbx>
+                      <wps:bodyPr rot="0" spcFirstLastPara="0" vertOverflow="overflow" horzOverflow="overflow" vert="horz" wrap="square" lIns="91440" tIns="45720" rIns="91440" bIns="45720" numCol="1" spcCol="0" rtlCol="0" fromWordArt="0" anchor="ctr" anchorCtr="0" forceAA="0" compatLnSpc="1">
+                        <a:prstTxWarp prst="textNoShape">
+                          <a:avLst/>
+                        </a:prstTxWarp>
+                        <a:noAutofit/>
+                      </wps:bodyPr>
+                    </wps:wsp>
+                  </a:graphicData>
+                </a:graphic>
+                <wp14:sizeRelH relativeFrom="margin">
+                  <wp14:pctWidth>0</wp14:pctWidth>
+                </wp14:sizeRelH>
+                <wp14:sizeRelV relativeFrom="margin">
+                  <wp14:pctHeight>0</wp14:pctHeight>
+                </wp14:sizeRelV>
+              </wp:anchor>
+            </w:drawing>
+          </mc:Choice>
+          <mc:Fallback>
+            <w:pict>
+              <v:rect w14:anchorId="111A0207" id="Rectangle 30" o:spid="_x0000_s1029" style="position:absolute;margin-left:-21.8pt;margin-top:41.65pt;width:61.8pt;height:188.1pt;z-index:251709440;visibility:visible;mso-wrap-style:square;mso-width-percent:0;mso-height-percent:0;mso-wrap-distance-left:9pt;mso-wrap-distance-top:0;mso-wrap-distance-right:9pt;mso-wrap-distance-bottom:0;mso-position-horizontal:absolute;mso-position-horizontal-relative:margin;mso-position-vertical:absolute;mso-position-vertical-relative:text;mso-width-percent:0;mso-height-percent:0;mso-width-relative:margin;mso-height-relative:margin;v-text-anchor:middle" o:gfxdata="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" fillcolor="#5b9bd5 [3204]" strokecolor="#1f4d78 [1604]" strokeweight="1pt">
+                <v:textbox>
+                  <w:txbxContent>
+                    <w:p>
+                      <w:pPr>
+                        <w:jc w:val="center"/>
+                      </w:pPr>
+                      <w:r>
+                        <w:t>GUI (python)</w:t>
+                      </w:r>
+                    </w:p>
+                  </w:txbxContent>
+                </v:textbox>
+                <w10:wrap anchorx="margin"/>
+              </v:rect>
+            </w:pict>
+          </mc:Fallback>
+        </mc:AlternateContent>
+      </w:r>
+      <w:r>
+        <w:rPr>
+          <w:noProof/>
+        </w:rPr>
+        <mc:AlternateContent>
+          <mc:Choice Requires="wps">
+            <w:drawing>
+              <wp:anchor distT="0" distB="0" distL="114300" distR="114300" simplePos="0" relativeHeight="251713536" behindDoc="0" locked="0" layoutInCell="1" allowOverlap="1" wp14:anchorId="6EBBE11C" wp14:editId="38B7D96C">
                 <wp:simplePos x="0" y="0"/>
                 <wp:positionH relativeFrom="column">
                   <wp:posOffset>5331125</wp:posOffset>
@@ -401,7 +910,7 @@
         <mc:AlternateContent>
           <mc:Choice Requires="wps">
             <w:drawing>
-              <wp:anchor distT="0" distB="0" distL="114300" distR="114300" simplePos="0" relativeHeight="251711488" behindDoc="0" locked="0" layoutInCell="1" allowOverlap="1" wp14:anchorId="02F6AF89" wp14:editId="4CB8DC08">
+              <wp:anchor distT="0" distB="0" distL="114300" distR="114300" simplePos="0" relativeHeight="251711488" behindDoc="0" locked="0" layoutInCell="1" allowOverlap="1" wp14:anchorId="001CDBD4" wp14:editId="6E2A1474">
                 <wp:simplePos x="0" y="0"/>
                 <wp:positionH relativeFrom="column">
                   <wp:posOffset>5232975</wp:posOffset>
@@ -459,12 +968,14 @@
                                 <w:color w:val="FFFFFF" w:themeColor="background1"/>
                               </w:rPr>
                             </w:pPr>
+                            <w:proofErr w:type="spellStart"/>
                             <w:r>
                               <w:rPr>
                                 <w:color w:val="FFFFFF" w:themeColor="background1"/>
                               </w:rPr>
                               <w:t>Arduino</w:t>
                             </w:r>
+                            <w:proofErr w:type="spellEnd"/>
                           </w:p>
                         </w:txbxContent>
                       </wps:txbx>
@@ -531,7 +1042,7 @@
         <mc:AlternateContent>
           <mc:Choice Requires="wps">
             <w:drawing>
-              <wp:anchor distT="0" distB="0" distL="114300" distR="114300" simplePos="0" relativeHeight="251707392" behindDoc="0" locked="0" layoutInCell="1" allowOverlap="1" wp14:anchorId="37A2D90C" wp14:editId="7D6D6025">
+              <wp:anchor distT="0" distB="0" distL="114300" distR="114300" simplePos="0" relativeHeight="251707392" behindDoc="0" locked="0" layoutInCell="1" allowOverlap="1" wp14:anchorId="5F5F8812" wp14:editId="6EF41259">
                 <wp:simplePos x="0" y="0"/>
                 <wp:positionH relativeFrom="column">
                   <wp:posOffset>2998877</wp:posOffset>
@@ -615,7 +1126,7 @@
         <mc:AlternateContent>
           <mc:Choice Requires="wps">
             <w:drawing>
-              <wp:anchor distT="0" distB="0" distL="114300" distR="114300" simplePos="0" relativeHeight="251705344" behindDoc="0" locked="0" layoutInCell="1" allowOverlap="1" wp14:anchorId="680E73E2" wp14:editId="0D809C77">
+              <wp:anchor distT="0" distB="0" distL="114300" distR="114300" simplePos="0" relativeHeight="251705344" behindDoc="0" locked="0" layoutInCell="1" allowOverlap="1" wp14:anchorId="74E325B6" wp14:editId="492AB466">
                 <wp:simplePos x="0" y="0"/>
                 <wp:positionH relativeFrom="column">
                   <wp:posOffset>2984740</wp:posOffset>
@@ -671,109 +1182,7 @@
           </mc:Choice>
           <mc:Fallback>
             <w:pict>
-              <v:shape w14:anchorId="380583EF" id="Double flèche horizontale 28" o:spid="_x0000_s1026" type="#_x0000_t69" style="position:absolute;margin-left:235pt;margin-top:69.3pt;width:64.55pt;height:19.7pt;z-index:251705344;visibility:visible;mso-wrap-style:square;mso-wrap-distance-left:9pt;mso-wrap-distance-top:0;mso-wrap-distance-right:9pt;mso-wrap-distance-bottom:0;mso-position-horizontal:absolute;mso-position-horizontal-relative:text;mso-position-vertical:absolute;mso-position-vertical-relative:text;v-text-anchor:middle" o:gfxdata="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" adj="3297" fillcolor="#5b9bd5 [3204]" strokecolor="#1f4d78 [1604]" strokeweight="1pt"/>
-            </w:pict>
-          </mc:Fallback>
-        </mc:AlternateContent>
-      </w:r>
-      <w:r>
-        <w:rPr>
-          <w:noProof/>
-        </w:rPr>
-        <mc:AlternateContent>
-          <mc:Choice Requires="wps">
-            <w:drawing>
-              <wp:anchor distT="0" distB="0" distL="114300" distR="114300" simplePos="0" relativeHeight="251665408" behindDoc="0" locked="0" layoutInCell="1" allowOverlap="1" wp14:anchorId="7CF26E32" wp14:editId="7B7A5FFC">
-                <wp:simplePos x="0" y="0"/>
-                <wp:positionH relativeFrom="column">
-                  <wp:posOffset>1949007</wp:posOffset>
-                </wp:positionH>
-                <wp:positionV relativeFrom="paragraph">
-                  <wp:posOffset>51699</wp:posOffset>
-                </wp:positionV>
-                <wp:extent cx="966159" cy="2967487"/>
-                <wp:effectExtent l="0" t="0" r="24765" b="23495"/>
-                <wp:wrapNone/>
-                <wp:docPr id="4" name="Rectangle 4"/>
-                <wp:cNvGraphicFramePr/>
-                <a:graphic xmlns:a="http://schemas.openxmlformats.org/drawingml/2006/main">
-                  <a:graphicData uri="http://schemas.microsoft.com/office/word/2010/wordprocessingShape">
-                    <wps:wsp>
-                      <wps:cNvSpPr/>
-                      <wps:spPr>
-                        <a:xfrm>
-                          <a:off x="0" y="0"/>
-                          <a:ext cx="966159" cy="2967487"/>
-                        </a:xfrm>
-                        <a:prstGeom prst="rect">
-                          <a:avLst/>
-                        </a:prstGeom>
-                        <a:solidFill>
-                          <a:schemeClr val="accent1"/>
-                        </a:solidFill>
-                      </wps:spPr>
-                      <wps:style>
-                        <a:lnRef idx="2">
-                          <a:schemeClr val="accent2">
-                            <a:shade val="50000"/>
-                          </a:schemeClr>
-                        </a:lnRef>
-                        <a:fillRef idx="1">
-                          <a:schemeClr val="accent2"/>
-                        </a:fillRef>
-                        <a:effectRef idx="0">
-                          <a:schemeClr val="accent2"/>
-                        </a:effectRef>
-                        <a:fontRef idx="minor">
-                          <a:schemeClr val="lt1"/>
-                        </a:fontRef>
-                      </wps:style>
-                      <wps:txbx>
-                        <w:txbxContent>
-                          <w:p>
-                            <w:pPr>
-                              <w:jc w:val="center"/>
-                            </w:pPr>
-                            <w:r>
-                              <w:t>Programmer API (python)</w:t>
-                            </w:r>
-                          </w:p>
-                        </w:txbxContent>
-                      </wps:txbx>
-                      <wps:bodyPr rot="0" spcFirstLastPara="0" vertOverflow="overflow" horzOverflow="overflow" vert="horz" wrap="square" lIns="91440" tIns="45720" rIns="91440" bIns="45720" numCol="1" spcCol="0" rtlCol="0" fromWordArt="0" anchor="ctr" anchorCtr="0" forceAA="0" compatLnSpc="1">
-                        <a:prstTxWarp prst="textNoShape">
-                          <a:avLst/>
-                        </a:prstTxWarp>
-                        <a:noAutofit/>
-                      </wps:bodyPr>
-                    </wps:wsp>
-                  </a:graphicData>
-                </a:graphic>
-                <wp14:sizeRelH relativeFrom="margin">
-                  <wp14:pctWidth>0</wp14:pctWidth>
-                </wp14:sizeRelH>
-                <wp14:sizeRelV relativeFrom="margin">
-                  <wp14:pctHeight>0</wp14:pctHeight>
-                </wp14:sizeRelV>
-              </wp:anchor>
-            </w:drawing>
-          </mc:Choice>
-          <mc:Fallback>
-            <w:pict>
-              <v:rect w14:anchorId="7CF26E32" id="Rectangle 4" o:spid="_x0000_s1029" style="position:absolute;margin-left:153.45pt;margin-top:4.05pt;width:76.1pt;height:233.65pt;z-index:251665408;visibility:visible;mso-wrap-style:square;mso-width-percent:0;mso-height-percent:0;mso-wrap-distance-left:9pt;mso-wrap-distance-top:0;mso-wrap-distance-right:9pt;mso-wrap-distance-bottom:0;mso-position-horizontal:absolute;mso-position-horizontal-relative:text;mso-position-vertical:absolute;mso-position-vertical-relative:text;mso-width-percent:0;mso-height-percent:0;mso-width-relative:margin;mso-height-relative:margin;v-text-anchor:middle" o:gfxdata="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" fillcolor="#5b9bd5 [3204]" strokecolor="#823b0b [1605]" strokeweight="1pt">
-                <v:textbox>
-                  <w:txbxContent>
-                    <w:p>
-                      <w:pPr>
-                        <w:jc w:val="center"/>
-                      </w:pPr>
-                      <w:r>
-                        <w:t>Programmer API (python)</w:t>
-                      </w:r>
-                    </w:p>
-                  </w:txbxContent>
-                </v:textbox>
-              </v:rect>
+              <v:shape w14:anchorId="74C5D8FC" id="Double flèche horizontale 28" o:spid="_x0000_s1026" type="#_x0000_t69" style="position:absolute;margin-left:235pt;margin-top:69.3pt;width:64.55pt;height:19.7pt;z-index:251705344;visibility:visible;mso-wrap-style:square;mso-wrap-distance-left:9pt;mso-wrap-distance-top:0;mso-wrap-distance-right:9pt;mso-wrap-distance-bottom:0;mso-position-horizontal:absolute;mso-position-horizontal-relative:text;mso-position-vertical:absolute;mso-position-vertical-relative:text;v-text-anchor:middle" o:gfxdata="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" adj="3297" fillcolor="#5b9bd5 [3204]" strokecolor="#1f4d78 [1604]" strokeweight="1pt"/>
             </w:pict>
           </mc:Fallback>
         </mc:AlternateContent>
@@ -3309,6 +3718,18 @@
       <w:contextualSpacing/>
     </w:pPr>
   </w:style>
+  <w:style w:type="character" w:styleId="Lienhypertexte">
+    <w:name w:val="Hyperlink"/>
+    <w:basedOn w:val="Policepardfaut"/>
+    <w:uiPriority w:val="99"/>
+    <w:semiHidden/>
+    <w:unhideWhenUsed/>
+    <w:rsid w:val="00CA7D67"/>
+    <w:rPr>
+      <w:color w:val="0000FF"/>
+      <w:u w:val="single"/>
+    </w:rPr>
+  </w:style>
 </w:styles>
 </file>
 
@@ -3578,7 +3999,7 @@
 </file>
 
 <file path=customXml/itemProps1.xml><?xml version="1.0" encoding="utf-8"?>
-<ds:datastoreItem xmlns:ds="http://schemas.openxmlformats.org/officeDocument/2006/customXml" ds:itemID="{E9DE3EC6-8CCD-4F8B-B59A-B042065CE184}">
+<ds:datastoreItem xmlns:ds="http://schemas.openxmlformats.org/officeDocument/2006/customXml" ds:itemID="{D2BCF1E7-D568-43A0-806F-715B0B703769}">
   <ds:schemaRefs>
     <ds:schemaRef ds:uri="http://schemas.openxmlformats.org/officeDocument/2006/bibliography"/>
   </ds:schemaRefs>

</xml_diff>